<commit_message>
TS PP 7.1 - 7.5 Tamil 06/08/2021
</commit_message>
<xml_diff>
--- a/TS-Padam/TS-7.2/TS 7.2 Tamil Pada Paatam Corrections.docx
+++ b/TS-Padam/TS-7.2/TS 7.2 Tamil Pada Paatam Corrections.docx
@@ -369,20 +369,8 @@
                 <w:sz w:val="28"/>
                 <w:szCs w:val="28"/>
               </w:rPr>
-              <w:t xml:space="preserve"> – </w:t>
-            </w:r>
-            <w:proofErr w:type="spellStart"/>
-            <w:r>
-              <w:rPr>
-                <w:rFonts w:cs="Arial"/>
-                <w:b/>
-                <w:bCs/>
-                <w:sz w:val="28"/>
-                <w:szCs w:val="28"/>
-              </w:rPr>
-              <w:t>Vaakyam</w:t>
-            </w:r>
-            <w:proofErr w:type="spellEnd"/>
+              <w:t xml:space="preserve"> – Vaakyam</w:t>
+            </w:r>
           </w:p>
           <w:p>
             <w:pPr>
@@ -845,20 +833,8 @@
                 <w:sz w:val="28"/>
                 <w:szCs w:val="28"/>
               </w:rPr>
-              <w:t xml:space="preserve"> – </w:t>
-            </w:r>
-            <w:proofErr w:type="spellStart"/>
-            <w:r>
-              <w:rPr>
-                <w:rFonts w:cs="Arial"/>
-                <w:b/>
-                <w:bCs/>
-                <w:sz w:val="28"/>
-                <w:szCs w:val="28"/>
-              </w:rPr>
-              <w:t>Vaakyam</w:t>
-            </w:r>
-            <w:proofErr w:type="spellEnd"/>
+              <w:t xml:space="preserve"> – Vaakyam</w:t>
+            </w:r>
           </w:p>
           <w:p>
             <w:pPr>
@@ -1193,6 +1169,215 @@
                 <w:szCs w:val="28"/>
               </w:rPr>
               <w:t>†</w:t>
+            </w:r>
+          </w:p>
+        </w:tc>
+      </w:tr>
+      <w:tr>
+        <w:trPr>
+          <w:trHeight w:val="758"/>
+        </w:trPr>
+        <w:tc>
+          <w:tcPr>
+            <w:tcW w:w="3452" w:type="dxa"/>
+            <w:tcBorders>
+              <w:top w:val="single" w:sz="4" w:space="0" w:color="000000"/>
+              <w:left w:val="single" w:sz="4" w:space="0" w:color="000000"/>
+              <w:bottom w:val="single" w:sz="4" w:space="0" w:color="000000"/>
+              <w:right w:val="single" w:sz="4" w:space="0" w:color="000000"/>
+            </w:tcBorders>
+          </w:tcPr>
+          <w:p>
+            <w:pPr>
+              <w:widowControl w:val="0"/>
+              <w:autoSpaceDE w:val="0"/>
+              <w:autoSpaceDN w:val="0"/>
+              <w:adjustRightInd w:val="0"/>
+              <w:spacing w:before="0" w:line="240" w:lineRule="auto"/>
+              <w:rPr>
+                <w:rFonts w:cs="Arial"/>
+                <w:b/>
+                <w:bCs/>
+                <w:sz w:val="28"/>
+                <w:szCs w:val="28"/>
+              </w:rPr>
+            </w:pPr>
+            <w:r>
+              <w:rPr>
+                <w:rFonts w:cs="Arial"/>
+                <w:b/>
+                <w:bCs/>
+                <w:sz w:val="28"/>
+                <w:szCs w:val="28"/>
+              </w:rPr>
+              <w:t xml:space="preserve">Before 7.2.9.1 after </w:t>
+            </w:r>
+            <w:proofErr w:type="spellStart"/>
+            <w:r>
+              <w:rPr>
+                <w:rFonts w:cs="Arial"/>
+                <w:b/>
+                <w:bCs/>
+                <w:sz w:val="28"/>
+                <w:szCs w:val="28"/>
+              </w:rPr>
+              <w:t>Korvai</w:t>
+            </w:r>
+            <w:proofErr w:type="spellEnd"/>
+            <w:r>
+              <w:rPr>
+                <w:rFonts w:cs="Arial"/>
+                <w:b/>
+                <w:bCs/>
+                <w:sz w:val="28"/>
+                <w:szCs w:val="28"/>
+              </w:rPr>
+              <w:t xml:space="preserve"> for A8</w:t>
+            </w:r>
+          </w:p>
+        </w:tc>
+        <w:tc>
+          <w:tcPr>
+            <w:tcW w:w="5345" w:type="dxa"/>
+            <w:tcBorders>
+              <w:top w:val="single" w:sz="4" w:space="0" w:color="000000"/>
+              <w:left w:val="single" w:sz="4" w:space="0" w:color="000000"/>
+              <w:bottom w:val="single" w:sz="4" w:space="0" w:color="000000"/>
+              <w:right w:val="single" w:sz="4" w:space="0" w:color="000000"/>
+            </w:tcBorders>
+          </w:tcPr>
+          <w:p>
+            <w:pPr>
+              <w:widowControl w:val="0"/>
+              <w:autoSpaceDE w:val="0"/>
+              <w:autoSpaceDN w:val="0"/>
+              <w:adjustRightInd w:val="0"/>
+              <w:spacing w:before="0" w:line="240" w:lineRule="auto"/>
+              <w:rPr>
+                <w:rFonts w:cs="Arial"/>
+                <w:b/>
+                <w:bCs/>
+                <w:sz w:val="28"/>
+                <w:szCs w:val="28"/>
+                <w:highlight w:val="yellow"/>
+                <w:cs/>
+                <w:lang w:bidi="ta-IN"/>
+              </w:rPr>
+            </w:pPr>
+            <w:r>
+              <w:rPr>
+                <w:rFonts w:cs="Arial"/>
+                <w:b/>
+                <w:bCs/>
+                <w:sz w:val="28"/>
+                <w:szCs w:val="28"/>
+                <w:highlight w:val="yellow"/>
+                <w:lang w:bidi="ta-IN"/>
+              </w:rPr>
+              <w:t xml:space="preserve">Special </w:t>
+            </w:r>
+            <w:proofErr w:type="spellStart"/>
+            <w:r>
+              <w:rPr>
+                <w:rFonts w:cs="Arial"/>
+                <w:b/>
+                <w:bCs/>
+                <w:sz w:val="28"/>
+                <w:szCs w:val="28"/>
+                <w:highlight w:val="yellow"/>
+                <w:lang w:bidi="ta-IN"/>
+              </w:rPr>
+              <w:t>korvai</w:t>
+            </w:r>
+            <w:proofErr w:type="spellEnd"/>
+            <w:r>
+              <w:rPr>
+                <w:rFonts w:cs="Arial"/>
+                <w:b/>
+                <w:bCs/>
+                <w:sz w:val="28"/>
+                <w:szCs w:val="28"/>
+                <w:highlight w:val="yellow"/>
+                <w:lang w:bidi="ta-IN"/>
+              </w:rPr>
+              <w:t xml:space="preserve"> was missed out</w:t>
+            </w:r>
+          </w:p>
+        </w:tc>
+        <w:tc>
+          <w:tcPr>
+            <w:tcW w:w="5490" w:type="dxa"/>
+            <w:tcBorders>
+              <w:top w:val="single" w:sz="4" w:space="0" w:color="000000"/>
+              <w:left w:val="single" w:sz="4" w:space="0" w:color="000000"/>
+              <w:bottom w:val="single" w:sz="4" w:space="0" w:color="000000"/>
+              <w:right w:val="single" w:sz="4" w:space="0" w:color="000000"/>
+            </w:tcBorders>
+          </w:tcPr>
+          <w:p>
+            <w:pPr>
+              <w:widowControl w:val="0"/>
+              <w:autoSpaceDE w:val="0"/>
+              <w:autoSpaceDN w:val="0"/>
+              <w:adjustRightInd w:val="0"/>
+              <w:spacing w:before="0" w:line="240" w:lineRule="auto"/>
+              <w:rPr>
+                <w:rFonts w:ascii="Latha" w:hAnsi="Latha" w:cs="Latha"/>
+                <w:sz w:val="28"/>
+                <w:szCs w:val="28"/>
+                <w:cs/>
+                <w:lang w:bidi="ta-IN"/>
+              </w:rPr>
+            </w:pPr>
+            <w:r>
+              <w:rPr>
+                <w:rFonts w:cs="Arial"/>
+                <w:b/>
+                <w:bCs/>
+                <w:sz w:val="28"/>
+                <w:szCs w:val="28"/>
+                <w:highlight w:val="green"/>
+                <w:lang w:bidi="ta-IN"/>
+              </w:rPr>
+              <w:t xml:space="preserve">Special </w:t>
+            </w:r>
+            <w:proofErr w:type="spellStart"/>
+            <w:r>
+              <w:rPr>
+                <w:rFonts w:cs="Arial"/>
+                <w:b/>
+                <w:bCs/>
+                <w:sz w:val="28"/>
+                <w:szCs w:val="28"/>
+                <w:highlight w:val="green"/>
+                <w:lang w:bidi="ta-IN"/>
+              </w:rPr>
+              <w:t>korvai</w:t>
+            </w:r>
+            <w:proofErr w:type="spellEnd"/>
+            <w:r>
+              <w:rPr>
+                <w:rFonts w:cs="Arial"/>
+                <w:b/>
+                <w:bCs/>
+                <w:sz w:val="28"/>
+                <w:szCs w:val="28"/>
+                <w:highlight w:val="green"/>
+                <w:lang w:bidi="ta-IN"/>
+              </w:rPr>
+              <w:t xml:space="preserve"> </w:t>
+            </w:r>
+            <w:r>
+              <w:rPr>
+                <w:rFonts w:cs="Arial"/>
+                <w:b/>
+                <w:bCs/>
+                <w:sz w:val="28"/>
+                <w:szCs w:val="28"/>
+                <w:highlight w:val="green"/>
+                <w:lang w:bidi="ta-IN"/>
+              </w:rPr>
+              <w:t>is now added</w:t>
             </w:r>
           </w:p>
         </w:tc>
@@ -1497,19 +1682,8 @@
                 <w:sz w:val="28"/>
                 <w:szCs w:val="28"/>
               </w:rPr>
-              <w:t xml:space="preserve">TS 7.2.8.7 – </w:t>
-            </w:r>
-            <w:proofErr w:type="spellStart"/>
-            <w:r>
-              <w:rPr>
-                <w:rFonts w:cs="Arial"/>
-                <w:b/>
-                <w:sz w:val="28"/>
-                <w:szCs w:val="28"/>
-              </w:rPr>
-              <w:t>Vaakyam</w:t>
-            </w:r>
-            <w:proofErr w:type="spellEnd"/>
+              <w:t>TS 7.2.8.7 – Vaakyam</w:t>
+            </w:r>
           </w:p>
           <w:p>
             <w:pPr>
@@ -2195,19 +2369,8 @@
                 <w:sz w:val="28"/>
                 <w:szCs w:val="28"/>
               </w:rPr>
-              <w:t xml:space="preserve"> – </w:t>
-            </w:r>
-            <w:proofErr w:type="spellStart"/>
-            <w:r>
-              <w:rPr>
-                <w:b/>
-                <w:bCs/>
-                <w:sz w:val="28"/>
-                <w:szCs w:val="28"/>
-              </w:rPr>
-              <w:t>Vaakyam</w:t>
-            </w:r>
-            <w:proofErr w:type="spellEnd"/>
+              <w:t xml:space="preserve"> – Vaakyam</w:t>
+            </w:r>
           </w:p>
           <w:p>
             <w:pPr>
@@ -3619,19 +3782,8 @@
                 <w:sz w:val="28"/>
                 <w:szCs w:val="28"/>
               </w:rPr>
-              <w:t xml:space="preserve">7.2.17.1 – </w:t>
-            </w:r>
-            <w:proofErr w:type="spellStart"/>
-            <w:r>
-              <w:rPr>
-                <w:b/>
-                <w:bCs/>
-                <w:sz w:val="28"/>
-                <w:szCs w:val="28"/>
-              </w:rPr>
-              <w:t>Vaakyam</w:t>
-            </w:r>
-            <w:proofErr w:type="spellEnd"/>
+              <w:t>7.2.17.1 – Vaakyam</w:t>
+            </w:r>
           </w:p>
           <w:p>
             <w:pPr>
@@ -4183,17 +4335,8 @@
                 <w:sz w:val="28"/>
                 <w:szCs w:val="28"/>
               </w:rPr>
-              <w:t xml:space="preserve">– </w:t>
-            </w:r>
-            <w:proofErr w:type="spellStart"/>
-            <w:r>
-              <w:rPr>
-                <w:sz w:val="28"/>
-                <w:szCs w:val="28"/>
-              </w:rPr>
-              <w:t>Vaakyam</w:t>
-            </w:r>
-            <w:proofErr w:type="spellEnd"/>
+              <w:t>– Vaakyam</w:t>
+            </w:r>
           </w:p>
           <w:p>
             <w:pPr>
@@ -4606,17 +4749,8 @@
                 <w:sz w:val="28"/>
                 <w:szCs w:val="28"/>
               </w:rPr>
-              <w:t xml:space="preserve">– </w:t>
-            </w:r>
-            <w:proofErr w:type="spellStart"/>
-            <w:r>
-              <w:rPr>
-                <w:sz w:val="28"/>
-                <w:szCs w:val="28"/>
-              </w:rPr>
-              <w:t>Vaakyam</w:t>
-            </w:r>
-            <w:proofErr w:type="spellEnd"/>
+              <w:t>– Vaakyam</w:t>
+            </w:r>
           </w:p>
           <w:p>
             <w:pPr>

</xml_diff>